<commit_message>
update(CV): refresh CV documents in both assets and public directories - Updated the CV in DOCX and PDF formats to reflect recent changes in content and layout.
</commit_message>
<xml_diff>
--- a/assets/CV_Marco_David_Toledo_Canna.docx
+++ b/assets/CV_Marco_David_Toledo_Canna.docx
@@ -19,7 +19,7 @@
         <w:jc w:val="center"/>
       </w:pPr>
       <w:r>
-        <w:t xml:space="preserve">📞 +591 67733399 | ✉️ marcodaviddtc@gmail.com | 🔗 </w:t>
+        <w:t xml:space="preserve">+591 67733399 | marcodaviddtc@gmail.com | </w:t>
       </w:r>
       <w:hyperlink r:id="rId9">
         <w:r>
@@ -31,7 +31,7 @@
         </w:r>
       </w:hyperlink>
       <w:r>
-        <w:t xml:space="preserve"> | 💻 </w:t>
+        <w:t xml:space="preserve"> | </w:t>
       </w:r>
       <w:hyperlink r:id="rId10">
         <w:r>
@@ -49,7 +49,7 @@
         <w:rPr>
           <w:b/>
         </w:rPr>
-        <w:t>🎓 EDUCACIÓN</w:t>
+        <w:t>EDUCACIÓN</w:t>
       </w:r>
       <w:r>
         <w:br/>
@@ -57,7 +57,7 @@
         <w:br/>
         <w:t>Universidad Autónoma Gabriel René Moreno (U.A.G.R.M.), Santa Cruz, Bolivia</w:t>
         <w:br/>
-        <w:t>→ Fecha de graduación prevista: 2025 (en proyecto final)</w:t>
+        <w:t>Fecha de graduación prevista: 2025 (en proyecto final)</w:t>
       </w:r>
     </w:p>
     <w:p/>
@@ -66,11 +66,23 @@
         <w:rPr>
           <w:b/>
         </w:rPr>
-        <w:t>👨‍💻 PERFIL PROFESIONAL</w:t>
+        <w:t>EXPERIENCIA</w:t>
+      </w:r>
+    </w:p>
+    <w:p>
+      <w:r>
+        <w:rPr>
+          <w:b/>
+        </w:rPr>
+        <w:t>Coresoft - Santa Cruz, Bolivia</w:t>
+        <w:br/>
       </w:r>
       <w:r>
+        <w:t>Desarrollador Front-End | Enero 2024 - Junio 2024</w:t>
         <w:br/>
-        <w:t>Desarrollador Full Stack con experiencia práctica en frameworks modernos. Destaco en la resolución de problemas complejos, comunicación efectiva y dominio en tecnologías web y mobile (Laravel, NestJS, Flutter). Enfocado en soluciones robustas y pruebas automatizadas.</w:t>
+      </w:r>
+      <w:r>
+        <w:t>Formé parte del equipo de desarrollo Front-End, contribuyendo a la creación de interfaces web y móviles modernas, optimizadas para rendimiento y usabilidad, asegurando buenas prácticas de diseño y desarrollo.</w:t>
       </w:r>
     </w:p>
     <w:p/>
@@ -79,7 +91,20 @@
         <w:rPr>
           <w:b/>
         </w:rPr>
-        <w:t>🚀 PROYECTOS DESTACADOS</w:t>
+        <w:t>PERFIL PROFESIONAL</w:t>
+      </w:r>
+      <w:r>
+        <w:br/>
+        <w:t>Desarrollador Full Stack con experiencia práctica en frameworks modernos. Resolutivo, con comunicación efectiva y dominio de tecnologías web y mobile (Laravel, NestJS, Flutter). Enfocado en soluciones robustas y pruebas automatizadas.</w:t>
+      </w:r>
+    </w:p>
+    <w:p/>
+    <w:p>
+      <w:r>
+        <w:rPr>
+          <w:b/>
+        </w:rPr>
+        <w:t>PROYECTOS DESTACADOS</w:t>
       </w:r>
     </w:p>
     <w:p>
@@ -88,7 +113,7 @@
           <w:b/>
         </w:rPr>
         <w:br/>
-        <w:t>📌 Tecno Believe – Sistema de Gestión de Eventos</w:t>
+        <w:t>Tecno Believe</w:t>
         <w:br/>
       </w:r>
       <w:r>
@@ -96,15 +121,9 @@
         <w:br/>
         <w:t>Frontend: Tailwind CSS · Cloudinary · QR / Stripe</w:t>
         <w:br/>
-      </w:r>
-      <w:r>
-        <w:t>- CRUD de eventos con estados y capacidad; gestión de patrocinadores y promociones.</w:t>
+        <w:t>- CRUD de eventos, patrocinadores, reservas con QR y pagos.</w:t>
         <w:br/>
-        <w:t>- Reservas con QR y pagos integrados.</w:t>
-        <w:br/>
-        <w:t>- Interfaz responsive y testeo automatizado.</w:t>
-        <w:br/>
-        <w:t xml:space="preserve">🔗 URL: </w:t>
+        <w:t xml:space="preserve">URL: </w:t>
       </w:r>
       <w:hyperlink r:id="rId11">
         <w:r>
@@ -122,19 +141,15 @@
           <w:b/>
         </w:rPr>
         <w:br/>
-        <w:t>📌 Only Pets – Sistema de Gestión Veterinaria</w:t>
+        <w:t>Only Pets</w:t>
         <w:br/>
       </w:r>
       <w:r>
-        <w:t>Stack: Laravel 10 · Livewire 3 · Bootstrap 5 · Alpine.js · Spatie · DomPDF</w:t>
+        <w:t>Stack: Laravel 10 · Livewire 3 · Bootstrap 5 · Spatie · DomPDF</w:t>
         <w:br/>
-      </w:r>
-      <w:r>
-        <w:t>- Roles diferenciados, historiales, vacunación, cirugías, reportes PDF.</w:t>
+        <w:t>- Sistema para veterinarias, historiales, vacunación, permisos por rol.</w:t>
         <w:br/>
-        <w:t>- Control granular de permisos, diagramas y pruebas PHPUnit.</w:t>
-        <w:br/>
-        <w:t xml:space="preserve">🔗 URL: </w:t>
+        <w:t xml:space="preserve">URL: </w:t>
       </w:r>
       <w:hyperlink r:id="rId12">
         <w:r>
@@ -152,19 +167,15 @@
           <w:b/>
         </w:rPr>
         <w:br/>
-        <w:t>📌 Clothing Ecommerce</w:t>
+        <w:t>Clothing Ecommerce</w:t>
         <w:br/>
       </w:r>
       <w:r>
         <w:t>Backend: NestJS · TypeScript | Frontend: Flutter</w:t>
         <w:br/>
-      </w:r>
-      <w:r>
-        <w:t>- API REST con NestJS para catálogo, carrito, compras.</w:t>
+        <w:t>- API REST para catálogo y compras; app Flutter con filtros y navegación.</w:t>
         <w:br/>
-        <w:t>- App Flutter: navegación, filtros, diseño Figma.</w:t>
-        <w:br/>
-        <w:t xml:space="preserve">🔗 API: </w:t>
+        <w:t xml:space="preserve">API: </w:t>
       </w:r>
       <w:hyperlink r:id="rId13">
         <w:r>
@@ -176,7 +187,7 @@
         </w:r>
       </w:hyperlink>
       <w:r>
-        <w:t xml:space="preserve"> | 📂 Código: </w:t>
+        <w:t xml:space="preserve"> | Código: </w:t>
       </w:r>
       <w:hyperlink r:id="rId14">
         <w:r>
@@ -194,23 +205,19 @@
         <w:rPr>
           <w:b/>
         </w:rPr>
-        <w:t>🛠️ HABILIDADES</w:t>
+        <w:t>HABILIDADES</w:t>
       </w:r>
       <w:r>
         <w:br/>
         <w:t>Técnicas:</w:t>
         <w:br/>
-        <w:t>- Backend: Laravel, NestJS</w:t>
+        <w:t>- Laravel, NestJS, Flutter, Livewire, Tailwind</w:t>
         <w:br/>
-        <w:t>- Frontend: Flutter, Livewire, Tailwind</w:t>
+        <w:t>- MySQL, PostgreSQL, Git, Docker</w:t>
         <w:br/>
-        <w:t>- DB: MySQL, PostgreSQL</w:t>
+        <w:t>- APIs REST, Stripe, Cloudinary</w:t>
         <w:br/>
-        <w:t>- APIs: Stripe, Cloudinary</w:t>
-        <w:br/>
-        <w:t>- Testing: PHPUnit</w:t>
-        <w:br/>
-        <w:t>- DevOps: Docker, Git, Vite</w:t>
+        <w:t>- PHPUnit</w:t>
         <w:br/>
         <w:br/>
         <w:t>Blandas:</w:t>
@@ -231,7 +238,7 @@
         <w:rPr>
           <w:b/>
         </w:rPr>
-        <w:t>💡 APTITUDES DESTACADAS</w:t>
+        <w:t>APTITUDES DESTACADAS</w:t>
       </w:r>
       <w:r>
         <w:br/>
@@ -239,11 +246,11 @@
         <w:br/>
         <w:t>- Integración de sistemas (pagos, imágenes, PDF).</w:t>
         <w:br/>
-        <w:t>- Comunicación y trabajo ágil.</w:t>
+        <w:t>- Trabajo ágil y comunicación clara.</w:t>
         <w:br/>
         <w:t>- Testing automatizado y mejora continua.</w:t>
         <w:br/>
-        <w:t>- Liderazgo y documentación profesional.</w:t>
+        <w:t>- Liderazgo técnico y documentación profesional.</w:t>
       </w:r>
     </w:p>
     <w:sectPr>

</xml_diff>

<commit_message>
update(CV): refresh CV documents in assets and public directories - Updated both DOCX and PDF formats to incorporate recent content changes.
</commit_message>
<xml_diff>
--- a/assets/CV_Marco_David_Toledo_Canna.docx
+++ b/assets/CV_Marco_David_Toledo_Canna.docx
@@ -9,7 +9,7 @@
       <w:r>
         <w:rPr>
           <w:b/>
-          <w:sz w:val="40"/>
+          <w:sz w:val="32"/>
         </w:rPr>
         <w:t>MARCO DAVID TOLEDO CANNA</w:t>
       </w:r>
@@ -43,7 +43,11 @@
         </w:r>
       </w:hyperlink>
     </w:p>
-    <w:p/>
+    <w:p>
+      <w:r>
+        <w:t>________________________________________________________________________________</w:t>
+      </w:r>
+    </w:p>
     <w:p>
       <w:r>
         <w:rPr>
@@ -60,7 +64,11 @@
         <w:t>Fecha de graduación prevista: 2025 (en proyecto final)</w:t>
       </w:r>
     </w:p>
-    <w:p/>
+    <w:p>
+      <w:r>
+        <w:t>________________________________________________________________________________</w:t>
+      </w:r>
+    </w:p>
     <w:p>
       <w:r>
         <w:rPr>
@@ -82,10 +90,14 @@
         <w:br/>
       </w:r>
       <w:r>
-        <w:t>Formé parte del equipo de desarrollo Front-End, contribuyendo a la creación de interfaces web y móviles modernas, optimizadas para rendimiento y usabilidad, asegurando buenas prácticas de diseño y desarrollo.</w:t>
+        <w:t>Formé parte del equipo de desarrollo Front-End, contribuyendo a la creación de interfaces web y móviles optimizadas, garantizando un rendimiento eficiente y una experiencia de usuario fluida.</w:t>
       </w:r>
     </w:p>
-    <w:p/>
+    <w:p>
+      <w:r>
+        <w:t>________________________________________________________________________________</w:t>
+      </w:r>
+    </w:p>
     <w:p>
       <w:r>
         <w:rPr>
@@ -98,7 +110,11 @@
         <w:t>Desarrollador Full Stack con experiencia práctica en frameworks modernos. Resolutivo, con comunicación efectiva y dominio de tecnologías web y mobile (Laravel, NestJS, Flutter). Enfocado en soluciones robustas y pruebas automatizadas.</w:t>
       </w:r>
     </w:p>
-    <w:p/>
+    <w:p>
+      <w:r>
+        <w:t>________________________________________________________________________________</w:t>
+      </w:r>
+    </w:p>
     <w:p>
       <w:r>
         <w:rPr>
@@ -199,7 +215,11 @@
         </w:r>
       </w:hyperlink>
     </w:p>
-    <w:p/>
+    <w:p>
+      <w:r>
+        <w:t>________________________________________________________________________________</w:t>
+      </w:r>
+    </w:p>
     <w:p>
       <w:r>
         <w:rPr>
@@ -627,7 +647,7 @@
     <w:qFormat/>
     <w:rsid w:val="00FC693F"/>
     <w:rPr>
-      <w:rFonts w:ascii="Calibri" w:hAnsi="Calibri"/>
+      <w:rFonts w:ascii="Georgia" w:hAnsi="Georgia"/>
       <w:sz w:val="22"/>
     </w:rPr>
   </w:style>

</xml_diff>